<commit_message>
add tech doc staff
</commit_message>
<xml_diff>
--- a/Technology document.docx
+++ b/Technology document.docx
@@ -408,44 +408,302 @@
         </w:rPr>
         <w:t xml:space="preserve">JPA </w:t>
       </w:r>
+    </w:p>
+    <w:p>
+      <w:pPr>
+        <w:pStyle w:val="a3"/>
+        <w:numPr>
+          <w:ilvl w:val="0"/>
+          <w:numId w:val="1"/>
+        </w:numPr>
+        <w:rPr>
+          <w:sz w:val="40"/>
+          <w:szCs w:val="40"/>
+          <w:u w:val="single"/>
+        </w:rPr>
+      </w:pPr>
+      <w:r>
+        <w:rPr>
+          <w:sz w:val="40"/>
+          <w:szCs w:val="40"/>
+        </w:rPr>
+        <w:t xml:space="preserve">Mongo database </w:t>
+      </w:r>
+    </w:p>
+    <w:p>
+      <w:pPr>
+        <w:pStyle w:val="a3"/>
+        <w:numPr>
+          <w:ilvl w:val="0"/>
+          <w:numId w:val="1"/>
+        </w:numPr>
+        <w:rPr>
+          <w:sz w:val="40"/>
+          <w:szCs w:val="40"/>
+          <w:u w:val="single"/>
+        </w:rPr>
+      </w:pPr>
+      <w:r>
+        <w:rPr>
+          <w:sz w:val="40"/>
+          <w:szCs w:val="40"/>
+        </w:rPr>
+        <w:t>MLab</w:t>
+      </w:r>
+      <w:r>
+        <w:rPr>
+          <w:sz w:val="40"/>
+          <w:szCs w:val="40"/>
+        </w:rPr>
+        <w:t xml:space="preserve"> – mongo on cloud – free hosting  </w:t>
+      </w:r>
+    </w:p>
+    <w:p>
+      <w:pPr>
+        <w:rPr>
+          <w:sz w:val="40"/>
+          <w:szCs w:val="40"/>
+          <w:u w:val="single"/>
+        </w:rPr>
+      </w:pPr>
+    </w:p>
+    <w:p>
+      <w:pPr>
+        <w:rPr>
+          <w:sz w:val="40"/>
+          <w:szCs w:val="40"/>
+          <w:u w:val="single"/>
+        </w:rPr>
+      </w:pPr>
+    </w:p>
+    <w:p>
+      <w:pPr>
+        <w:rPr>
+          <w:sz w:val="40"/>
+          <w:szCs w:val="40"/>
+          <w:u w:val="single"/>
+        </w:rPr>
+      </w:pPr>
+    </w:p>
+    <w:p>
+      <w:pPr>
+        <w:rPr>
+          <w:sz w:val="40"/>
+          <w:szCs w:val="40"/>
+          <w:u w:val="single"/>
+        </w:rPr>
+      </w:pPr>
+      <w:r>
+        <w:rPr>
+          <w:sz w:val="40"/>
+          <w:szCs w:val="40"/>
+          <w:u w:val="single"/>
+        </w:rPr>
+        <w:lastRenderedPageBreak/>
+        <w:t xml:space="preserve">How to </w:t>
+      </w:r>
+      <w:r>
+        <w:rPr>
+          <w:sz w:val="40"/>
+          <w:szCs w:val="40"/>
+          <w:u w:val="single"/>
+        </w:rPr>
+        <w:t>setup on</w:t>
+      </w:r>
+      <w:r>
+        <w:rPr>
+          <w:sz w:val="40"/>
+          <w:szCs w:val="40"/>
+          <w:u w:val="single"/>
+        </w:rPr>
+        <w:t xml:space="preserve"> </w:t>
+      </w:r>
+      <w:r>
+        <w:rPr>
+          <w:sz w:val="40"/>
+          <w:szCs w:val="40"/>
+          <w:u w:val="single"/>
+        </w:rPr>
+        <w:t>o</w:t>
+      </w:r>
+      <w:r>
+        <w:rPr>
+          <w:sz w:val="40"/>
+          <w:szCs w:val="40"/>
+          <w:u w:val="single"/>
+        </w:rPr>
+        <w:t>perate system</w:t>
+      </w:r>
+    </w:p>
+    <w:p>
+      <w:pPr>
+        <w:rPr>
+          <w:sz w:val="40"/>
+          <w:szCs w:val="40"/>
+          <w:u w:val="single"/>
+        </w:rPr>
+      </w:pPr>
+    </w:p>
+    <w:p>
+      <w:pPr>
+        <w:rPr>
+          <w:sz w:val="40"/>
+          <w:szCs w:val="40"/>
+          <w:u w:val="single"/>
+        </w:rPr>
+      </w:pPr>
+      <w:r>
+        <w:rPr>
+          <w:sz w:val="40"/>
+          <w:szCs w:val="40"/>
+          <w:u w:val="single"/>
+        </w:rPr>
+        <w:t xml:space="preserve">requirement </w:t>
+      </w:r>
+    </w:p>
+    <w:p>
+      <w:pPr>
+        <w:pStyle w:val="a3"/>
+        <w:numPr>
+          <w:ilvl w:val="0"/>
+          <w:numId w:val="1"/>
+        </w:numPr>
+        <w:rPr>
+          <w:sz w:val="40"/>
+          <w:szCs w:val="40"/>
+          <w:u w:val="single"/>
+        </w:rPr>
+      </w:pPr>
+      <w:r>
+        <w:rPr>
+          <w:sz w:val="40"/>
+          <w:szCs w:val="40"/>
+        </w:rPr>
+        <w:t xml:space="preserve">Install </w:t>
+      </w:r>
+      <w:r>
+        <w:rPr>
+          <w:sz w:val="40"/>
+          <w:szCs w:val="40"/>
+        </w:rPr>
+        <w:t>java -</w:t>
+      </w:r>
+      <w:r>
+        <w:rPr>
+          <w:sz w:val="40"/>
+          <w:szCs w:val="40"/>
+        </w:rPr>
+        <w:t xml:space="preserve"> JDK + JRE </w:t>
+      </w:r>
+      <w:r>
+        <w:rPr>
+          <w:sz w:val="40"/>
+          <w:szCs w:val="40"/>
+        </w:rPr>
+        <w:t>1.8</w:t>
+      </w:r>
+    </w:p>
+    <w:p>
+      <w:pPr>
+        <w:rPr>
+          <w:sz w:val="40"/>
+          <w:szCs w:val="40"/>
+          <w:u w:val="single"/>
+        </w:rPr>
+      </w:pPr>
+    </w:p>
+    <w:p>
+      <w:pPr>
+        <w:rPr>
+          <w:sz w:val="40"/>
+          <w:szCs w:val="40"/>
+          <w:u w:val="single"/>
+        </w:rPr>
+      </w:pPr>
+      <w:r>
+        <w:rPr>
+          <w:sz w:val="40"/>
+          <w:szCs w:val="40"/>
+          <w:u w:val="single"/>
+        </w:rPr>
+        <w:t>Steps:</w:t>
+      </w:r>
+    </w:p>
+    <w:p>
+      <w:pPr>
+        <w:pStyle w:val="a3"/>
+        <w:numPr>
+          <w:ilvl w:val="0"/>
+          <w:numId w:val="2"/>
+        </w:numPr>
+        <w:rPr>
+          <w:sz w:val="40"/>
+          <w:szCs w:val="40"/>
+        </w:rPr>
+      </w:pPr>
+      <w:r>
+        <w:rPr>
+          <w:sz w:val="40"/>
+          <w:szCs w:val="40"/>
+        </w:rPr>
+        <w:t xml:space="preserve">Download </w:t>
+      </w:r>
+      <w:r>
+        <w:rPr>
+          <w:sz w:val="40"/>
+          <w:szCs w:val="40"/>
+        </w:rPr>
+        <w:t>Zip file and extract the jar file.</w:t>
+      </w:r>
+    </w:p>
+    <w:p>
+      <w:pPr>
+        <w:pStyle w:val="a3"/>
+        <w:numPr>
+          <w:ilvl w:val="0"/>
+          <w:numId w:val="2"/>
+        </w:numPr>
+        <w:rPr>
+          <w:sz w:val="40"/>
+          <w:szCs w:val="40"/>
+        </w:rPr>
+      </w:pPr>
+      <w:r>
+        <w:rPr>
+          <w:sz w:val="40"/>
+          <w:szCs w:val="40"/>
+        </w:rPr>
+        <w:t>Click on jar file</w:t>
+      </w:r>
       <w:bookmarkStart w:id="0" w:name="_GoBack"/>
       <w:bookmarkEnd w:id="0"/>
-    </w:p>
-    <w:p>
-      <w:pPr>
-        <w:pStyle w:val="a3"/>
-        <w:rPr>
-          <w:sz w:val="40"/>
-          <w:szCs w:val="40"/>
-        </w:rPr>
-      </w:pPr>
-    </w:p>
-    <w:p>
-      <w:pPr>
-        <w:pStyle w:val="a3"/>
-        <w:rPr>
-          <w:sz w:val="40"/>
-          <w:szCs w:val="40"/>
-        </w:rPr>
-      </w:pPr>
-    </w:p>
-    <w:p>
-      <w:pPr>
-        <w:rPr>
-          <w:sz w:val="40"/>
-          <w:szCs w:val="40"/>
-          <w:u w:val="single"/>
-        </w:rPr>
-      </w:pPr>
-    </w:p>
-    <w:p>
-      <w:pPr>
-        <w:rPr>
-          <w:sz w:val="40"/>
-          <w:szCs w:val="40"/>
-          <w:u w:val="single"/>
-        </w:rPr>
-      </w:pPr>
+      <w:r>
+        <w:rPr>
+          <w:sz w:val="40"/>
+          <w:szCs w:val="40"/>
+        </w:rPr>
+        <w:t>.</w:t>
+      </w:r>
+    </w:p>
+    <w:p>
+      <w:pPr>
+        <w:pStyle w:val="a3"/>
+        <w:numPr>
+          <w:ilvl w:val="0"/>
+          <w:numId w:val="2"/>
+        </w:numPr>
+        <w:rPr>
+          <w:sz w:val="40"/>
+          <w:szCs w:val="40"/>
+        </w:rPr>
+      </w:pPr>
+      <w:r>
+        <w:rPr>
+          <w:sz w:val="40"/>
+          <w:szCs w:val="40"/>
+        </w:rPr>
+        <w:t>done</w:t>
+      </w:r>
     </w:p>
     <w:sectPr>
       <w:pgSz w:w="12240" w:h="15840"/>
@@ -571,8 +829,100 @@
       </w:rPr>
     </w:lvl>
   </w:abstractNum>
+  <w:abstractNum w:abstractNumId="1" w15:restartNumberingAfterBreak="0">
+    <w:nsid w:val="2F093461"/>
+    <w:multiLevelType w:val="hybridMultilevel"/>
+    <w:tmpl w:val="38045794"/>
+    <w:lvl w:ilvl="0" w:tplc="0409000F">
+      <w:start w:val="1"/>
+      <w:numFmt w:val="decimal"/>
+      <w:lvlText w:val="%1."/>
+      <w:lvlJc w:val="left"/>
+      <w:pPr>
+        <w:ind w:left="720" w:hanging="360"/>
+      </w:pPr>
+      <w:rPr>
+        <w:rFonts w:hint="default"/>
+      </w:rPr>
+    </w:lvl>
+    <w:lvl w:ilvl="1" w:tplc="04090019" w:tentative="1">
+      <w:start w:val="1"/>
+      <w:numFmt w:val="lowerLetter"/>
+      <w:lvlText w:val="%2."/>
+      <w:lvlJc w:val="left"/>
+      <w:pPr>
+        <w:ind w:left="1440" w:hanging="360"/>
+      </w:pPr>
+    </w:lvl>
+    <w:lvl w:ilvl="2" w:tplc="0409001B" w:tentative="1">
+      <w:start w:val="1"/>
+      <w:numFmt w:val="lowerRoman"/>
+      <w:lvlText w:val="%3."/>
+      <w:lvlJc w:val="right"/>
+      <w:pPr>
+        <w:ind w:left="2160" w:hanging="180"/>
+      </w:pPr>
+    </w:lvl>
+    <w:lvl w:ilvl="3" w:tplc="0409000F" w:tentative="1">
+      <w:start w:val="1"/>
+      <w:numFmt w:val="decimal"/>
+      <w:lvlText w:val="%4."/>
+      <w:lvlJc w:val="left"/>
+      <w:pPr>
+        <w:ind w:left="2880" w:hanging="360"/>
+      </w:pPr>
+    </w:lvl>
+    <w:lvl w:ilvl="4" w:tplc="04090019" w:tentative="1">
+      <w:start w:val="1"/>
+      <w:numFmt w:val="lowerLetter"/>
+      <w:lvlText w:val="%5."/>
+      <w:lvlJc w:val="left"/>
+      <w:pPr>
+        <w:ind w:left="3600" w:hanging="360"/>
+      </w:pPr>
+    </w:lvl>
+    <w:lvl w:ilvl="5" w:tplc="0409001B" w:tentative="1">
+      <w:start w:val="1"/>
+      <w:numFmt w:val="lowerRoman"/>
+      <w:lvlText w:val="%6."/>
+      <w:lvlJc w:val="right"/>
+      <w:pPr>
+        <w:ind w:left="4320" w:hanging="180"/>
+      </w:pPr>
+    </w:lvl>
+    <w:lvl w:ilvl="6" w:tplc="0409000F" w:tentative="1">
+      <w:start w:val="1"/>
+      <w:numFmt w:val="decimal"/>
+      <w:lvlText w:val="%7."/>
+      <w:lvlJc w:val="left"/>
+      <w:pPr>
+        <w:ind w:left="5040" w:hanging="360"/>
+      </w:pPr>
+    </w:lvl>
+    <w:lvl w:ilvl="7" w:tplc="04090019" w:tentative="1">
+      <w:start w:val="1"/>
+      <w:numFmt w:val="lowerLetter"/>
+      <w:lvlText w:val="%8."/>
+      <w:lvlJc w:val="left"/>
+      <w:pPr>
+        <w:ind w:left="5760" w:hanging="360"/>
+      </w:pPr>
+    </w:lvl>
+    <w:lvl w:ilvl="8" w:tplc="0409001B" w:tentative="1">
+      <w:start w:val="1"/>
+      <w:numFmt w:val="lowerRoman"/>
+      <w:lvlText w:val="%9."/>
+      <w:lvlJc w:val="right"/>
+      <w:pPr>
+        <w:ind w:left="6480" w:hanging="180"/>
+      </w:pPr>
+    </w:lvl>
+  </w:abstractNum>
   <w:num w:numId="1">
     <w:abstractNumId w:val="0"/>
+  </w:num>
+  <w:num w:numId="2">
+    <w:abstractNumId w:val="1"/>
   </w:num>
 </w:numbering>
 </file>

</xml_diff>

<commit_message>
Checking Aspect for user existing in DB - conclusion: getuser in service must be changedgit add .
</commit_message>
<xml_diff>
--- a/Technology document.docx
+++ b/Technology document.docx
@@ -1,6 +1,6 @@
 
 <file path=word/document.xml><?xml version="1.0" encoding="utf-8"?>
-<w:document xmlns:wpc="http://schemas.microsoft.com/office/word/2010/wordprocessingCanvas" xmlns:cx="http://schemas.microsoft.com/office/drawing/2014/chartex" xmlns:mc="http://schemas.openxmlformats.org/markup-compatibility/2006" xmlns:o="urn:schemas-microsoft-com:office:office" xmlns:r="http://schemas.openxmlformats.org/officeDocument/2006/relationships" xmlns:m="http://schemas.openxmlformats.org/officeDocument/2006/math" xmlns:v="urn:schemas-microsoft-com:vml" xmlns:wp14="http://schemas.microsoft.com/office/word/2010/wordprocessingDrawing" xmlns:wp="http://schemas.openxmlformats.org/drawingml/2006/wordprocessingDrawing" xmlns:w10="urn:schemas-microsoft-com:office:word" xmlns:w="http://schemas.openxmlformats.org/wordprocessingml/2006/main" xmlns:w14="http://schemas.microsoft.com/office/word/2010/wordml" xmlns:w15="http://schemas.microsoft.com/office/word/2012/wordml" xmlns:w16se="http://schemas.microsoft.com/office/word/2015/wordml/symex" xmlns:wpg="http://schemas.microsoft.com/office/word/2010/wordprocessingGroup" xmlns:wpi="http://schemas.microsoft.com/office/word/2010/wordprocessingInk" xmlns:wne="http://schemas.microsoft.com/office/word/2006/wordml" xmlns:wps="http://schemas.microsoft.com/office/word/2010/wordprocessingShape" mc:Ignorable="w14 w15 w16se wp14">
+<w:document xmlns:wpc="http://schemas.microsoft.com/office/word/2010/wordprocessingCanvas" xmlns:mo="http://schemas.microsoft.com/office/mac/office/2008/main" xmlns:mc="http://schemas.openxmlformats.org/markup-compatibility/2006" xmlns:mv="urn:schemas-microsoft-com:mac:vml" xmlns:o="urn:schemas-microsoft-com:office:office" xmlns:r="http://schemas.openxmlformats.org/officeDocument/2006/relationships" xmlns:m="http://schemas.openxmlformats.org/officeDocument/2006/math" xmlns:v="urn:schemas-microsoft-com:vml" xmlns:wp14="http://schemas.microsoft.com/office/word/2010/wordprocessingDrawing" xmlns:wp="http://schemas.openxmlformats.org/drawingml/2006/wordprocessingDrawing" xmlns:w10="urn:schemas-microsoft-com:office:word" xmlns:w="http://schemas.openxmlformats.org/wordprocessingml/2006/main" xmlns:w14="http://schemas.microsoft.com/office/word/2010/wordml" xmlns:w15="http://schemas.microsoft.com/office/word/2012/wordml" xmlns:wpg="http://schemas.microsoft.com/office/word/2010/wordprocessingGroup" xmlns:wpi="http://schemas.microsoft.com/office/word/2010/wordprocessingInk" xmlns:wne="http://schemas.microsoft.com/office/word/2006/wordml" xmlns:wps="http://schemas.microsoft.com/office/word/2010/wordprocessingShape" mc:Ignorable="w14 w15 wp14">
   <w:body>
     <w:p>
       <w:pPr>
@@ -641,50 +641,78 @@
     </w:p>
     <w:p>
       <w:pPr>
-        <w:rPr>
-          <w:sz w:val="40"/>
-          <w:szCs w:val="40"/>
-          <w:u w:val="single"/>
-        </w:rPr>
-      </w:pPr>
-    </w:p>
-    <w:p>
-      <w:pPr>
-        <w:rPr>
-          <w:sz w:val="40"/>
-          <w:szCs w:val="40"/>
-          <w:u w:val="single"/>
-        </w:rPr>
-      </w:pPr>
-    </w:p>
-    <w:p>
-      <w:pPr>
-        <w:rPr>
-          <w:sz w:val="40"/>
-          <w:szCs w:val="40"/>
-          <w:u w:val="single"/>
-        </w:rPr>
-      </w:pPr>
-    </w:p>
-    <w:p>
-      <w:pPr>
-        <w:rPr>
-          <w:sz w:val="40"/>
-          <w:szCs w:val="40"/>
-          <w:u w:val="single"/>
-        </w:rPr>
-      </w:pPr>
-    </w:p>
-    <w:p>
-      <w:pPr>
-        <w:rPr>
-          <w:sz w:val="40"/>
-          <w:szCs w:val="40"/>
-          <w:u w:val="single"/>
-        </w:rPr>
-      </w:pPr>
+        <w:pStyle w:val="a3"/>
+        <w:numPr>
+          <w:ilvl w:val="0"/>
+          <w:numId w:val="1"/>
+        </w:numPr>
+        <w:rPr>
+          <w:sz w:val="40"/>
+          <w:szCs w:val="40"/>
+          <w:u w:val="single"/>
+        </w:rPr>
+      </w:pPr>
+      <w:r>
+        <w:rPr>
+          <w:sz w:val="40"/>
+          <w:szCs w:val="40"/>
+        </w:rPr>
+        <w:t xml:space="preserve">Spring </w:t>
+      </w:r>
       <w:bookmarkStart w:id="0" w:name="_GoBack"/>
       <w:bookmarkEnd w:id="0"/>
+      <w:r>
+        <w:rPr>
+          <w:sz w:val="40"/>
+          <w:szCs w:val="40"/>
+        </w:rPr>
+        <w:t>Aspect</w:t>
+      </w:r>
+    </w:p>
+    <w:p>
+      <w:pPr>
+        <w:rPr>
+          <w:sz w:val="40"/>
+          <w:szCs w:val="40"/>
+          <w:u w:val="single"/>
+        </w:rPr>
+      </w:pPr>
+    </w:p>
+    <w:p>
+      <w:pPr>
+        <w:rPr>
+          <w:sz w:val="40"/>
+          <w:szCs w:val="40"/>
+          <w:u w:val="single"/>
+        </w:rPr>
+      </w:pPr>
+    </w:p>
+    <w:p>
+      <w:pPr>
+        <w:rPr>
+          <w:sz w:val="40"/>
+          <w:szCs w:val="40"/>
+          <w:u w:val="single"/>
+        </w:rPr>
+      </w:pPr>
+    </w:p>
+    <w:p>
+      <w:pPr>
+        <w:rPr>
+          <w:sz w:val="40"/>
+          <w:szCs w:val="40"/>
+          <w:u w:val="single"/>
+        </w:rPr>
+      </w:pPr>
+    </w:p>
+    <w:p>
+      <w:pPr>
+        <w:rPr>
+          <w:sz w:val="40"/>
+          <w:szCs w:val="40"/>
+          <w:u w:val="single"/>
+        </w:rPr>
+      </w:pPr>
     </w:p>
     <w:p>
       <w:pPr>
@@ -890,8 +918,8 @@
 </file>
 
 <file path=word/numbering.xml><?xml version="1.0" encoding="utf-8"?>
-<w:numbering xmlns:wpc="http://schemas.microsoft.com/office/word/2010/wordprocessingCanvas" xmlns:cx="http://schemas.microsoft.com/office/drawing/2014/chartex" xmlns:mc="http://schemas.openxmlformats.org/markup-compatibility/2006" xmlns:o="urn:schemas-microsoft-com:office:office" xmlns:r="http://schemas.openxmlformats.org/officeDocument/2006/relationships" xmlns:m="http://schemas.openxmlformats.org/officeDocument/2006/math" xmlns:v="urn:schemas-microsoft-com:vml" xmlns:wp14="http://schemas.microsoft.com/office/word/2010/wordprocessingDrawing" xmlns:wp="http://schemas.openxmlformats.org/drawingml/2006/wordprocessingDrawing" xmlns:w10="urn:schemas-microsoft-com:office:word" xmlns:w="http://schemas.openxmlformats.org/wordprocessingml/2006/main" xmlns:w14="http://schemas.microsoft.com/office/word/2010/wordml" xmlns:w15="http://schemas.microsoft.com/office/word/2012/wordml" xmlns:w16se="http://schemas.microsoft.com/office/word/2015/wordml/symex" xmlns:wpg="http://schemas.microsoft.com/office/word/2010/wordprocessingGroup" xmlns:wpi="http://schemas.microsoft.com/office/word/2010/wordprocessingInk" xmlns:wne="http://schemas.microsoft.com/office/word/2006/wordml" xmlns:wps="http://schemas.microsoft.com/office/word/2010/wordprocessingShape" mc:Ignorable="w14 w15 w16se wp14">
-  <w:abstractNum w:abstractNumId="0" w15:restartNumberingAfterBreak="0">
+<w:numbering xmlns:wpc="http://schemas.microsoft.com/office/word/2010/wordprocessingCanvas" xmlns:mo="http://schemas.microsoft.com/office/mac/office/2008/main" xmlns:mc="http://schemas.openxmlformats.org/markup-compatibility/2006" xmlns:mv="urn:schemas-microsoft-com:mac:vml" xmlns:o="urn:schemas-microsoft-com:office:office" xmlns:r="http://schemas.openxmlformats.org/officeDocument/2006/relationships" xmlns:m="http://schemas.openxmlformats.org/officeDocument/2006/math" xmlns:v="urn:schemas-microsoft-com:vml" xmlns:wp14="http://schemas.microsoft.com/office/word/2010/wordprocessingDrawing" xmlns:wp="http://schemas.openxmlformats.org/drawingml/2006/wordprocessingDrawing" xmlns:w10="urn:schemas-microsoft-com:office:word" xmlns:w="http://schemas.openxmlformats.org/wordprocessingml/2006/main" xmlns:w14="http://schemas.microsoft.com/office/word/2010/wordml" xmlns:w15="http://schemas.microsoft.com/office/word/2012/wordml" xmlns:wpg="http://schemas.microsoft.com/office/word/2010/wordprocessingGroup" xmlns:wpi="http://schemas.microsoft.com/office/word/2010/wordprocessingInk" xmlns:wne="http://schemas.microsoft.com/office/word/2006/wordml" xmlns:wps="http://schemas.microsoft.com/office/word/2010/wordprocessingShape" mc:Ignorable="w14 w15 wp14">
+  <w:abstractNum w:abstractNumId="0">
     <w:nsid w:val="09C033CA"/>
     <w:multiLevelType w:val="hybridMultilevel"/>
     <w:tmpl w:val="450A048E"/>
@@ -1003,7 +1031,7 @@
       </w:rPr>
     </w:lvl>
   </w:abstractNum>
-  <w:abstractNum w:abstractNumId="1" w15:restartNumberingAfterBreak="0">
+  <w:abstractNum w:abstractNumId="1">
     <w:nsid w:val="1C011270"/>
     <w:multiLevelType w:val="hybridMultilevel"/>
     <w:tmpl w:val="B0DEE5D8"/>
@@ -1115,7 +1143,7 @@
       </w:rPr>
     </w:lvl>
   </w:abstractNum>
-  <w:abstractNum w:abstractNumId="2" w15:restartNumberingAfterBreak="0">
+  <w:abstractNum w:abstractNumId="2">
     <w:nsid w:val="2F093461"/>
     <w:multiLevelType w:val="hybridMultilevel"/>
     <w:tmpl w:val="38045794"/>
@@ -1217,7 +1245,7 @@
 </file>
 
 <file path=word/styles.xml><?xml version="1.0" encoding="utf-8"?>
-<w:styles xmlns:mc="http://schemas.openxmlformats.org/markup-compatibility/2006" xmlns:r="http://schemas.openxmlformats.org/officeDocument/2006/relationships" xmlns:w="http://schemas.openxmlformats.org/wordprocessingml/2006/main" xmlns:w14="http://schemas.microsoft.com/office/word/2010/wordml" xmlns:w15="http://schemas.microsoft.com/office/word/2012/wordml" xmlns:w16se="http://schemas.microsoft.com/office/word/2015/wordml/symex" mc:Ignorable="w14 w15 w16se">
+<w:styles xmlns:mc="http://schemas.openxmlformats.org/markup-compatibility/2006" xmlns:r="http://schemas.openxmlformats.org/officeDocument/2006/relationships" xmlns:w="http://schemas.openxmlformats.org/wordprocessingml/2006/main" xmlns:w14="http://schemas.microsoft.com/office/word/2010/wordml" xmlns:w15="http://schemas.microsoft.com/office/word/2012/wordml" mc:Ignorable="w14 w15">
   <w:docDefaults>
     <w:rPrDefault>
       <w:rPr>
@@ -1233,7 +1261,7 @@
       </w:pPr>
     </w:pPrDefault>
   </w:docDefaults>
-  <w:latentStyles w:defLockedState="0" w:defUIPriority="99" w:defSemiHidden="0" w:defUnhideWhenUsed="0" w:defQFormat="0" w:count="371">
+  <w:latentStyles w:defLockedState="0" w:defUIPriority="99" w:defSemiHidden="0" w:defUnhideWhenUsed="0" w:defQFormat="0" w:count="382">
     <w:lsdException w:name="Normal" w:uiPriority="0" w:qFormat="1"/>
     <w:lsdException w:name="heading 1" w:uiPriority="9" w:qFormat="1"/>
     <w:lsdException w:name="heading 2" w:semiHidden="1" w:uiPriority="9" w:unhideWhenUsed="1" w:qFormat="1"/>
@@ -1339,7 +1367,6 @@
     <w:lsdException w:name="HTML Sample" w:semiHidden="1" w:unhideWhenUsed="1"/>
     <w:lsdException w:name="HTML Typewriter" w:semiHidden="1" w:unhideWhenUsed="1"/>
     <w:lsdException w:name="HTML Variable" w:semiHidden="1" w:unhideWhenUsed="1"/>
-    <w:lsdException w:name="Normal Table" w:semiHidden="1" w:unhideWhenUsed="1"/>
     <w:lsdException w:name="annotation subject" w:semiHidden="1" w:unhideWhenUsed="1"/>
     <w:lsdException w:name="No List" w:semiHidden="1" w:unhideWhenUsed="1"/>
     <w:lsdException w:name="Outline List 1" w:semiHidden="1" w:unhideWhenUsed="1"/>
@@ -1385,11 +1412,9 @@
     <w:lsdException w:name="Table Subtle 1" w:semiHidden="1" w:unhideWhenUsed="1"/>
     <w:lsdException w:name="Table Subtle 2" w:semiHidden="1" w:unhideWhenUsed="1"/>
     <w:lsdException w:name="Table Web 1" w:semiHidden="1" w:unhideWhenUsed="1"/>
-    <w:lsdException w:name="Table Web 2" w:semiHidden="1" w:unhideWhenUsed="1"/>
     <w:lsdException w:name="Table Web 3" w:semiHidden="1" w:unhideWhenUsed="1"/>
     <w:lsdException w:name="Balloon Text" w:semiHidden="1" w:unhideWhenUsed="1"/>
     <w:lsdException w:name="Table Grid" w:uiPriority="39"/>
-    <w:lsdException w:name="Table Theme" w:semiHidden="1" w:unhideWhenUsed="1"/>
     <w:lsdException w:name="Placeholder Text" w:semiHidden="1"/>
     <w:lsdException w:name="No Spacing" w:uiPriority="1" w:qFormat="1"/>
     <w:lsdException w:name="Light Shading" w:uiPriority="60"/>
@@ -1605,6 +1630,8 @@
     <w:lsdException w:name="List Table 5 Dark Accent 6" w:uiPriority="50"/>
     <w:lsdException w:name="List Table 6 Colorful Accent 6" w:uiPriority="51"/>
     <w:lsdException w:name="List Table 7 Colorful Accent 6" w:uiPriority="52"/>
+    <w:lsdException w:name="Mention" w:semiHidden="1" w:unhideWhenUsed="1"/>
+    <w:lsdException w:name="Smart Hyperlink" w:semiHidden="1" w:unhideWhenUsed="1"/>
   </w:latentStyles>
   <w:style w:type="paragraph" w:default="1" w:styleId="a">
     <w:name w:val="Normal"/>

</xml_diff>